<commit_message>
Har lagt til kommentarer for lesbarhet og ny link i dokumentasjonen(word)
</commit_message>
<xml_diff>
--- a/Prosjekt 1 beskrivelse og kilder.docx
+++ b/Prosjekt 1 beskrivelse og kilder.docx
@@ -39,125 +39,139 @@
         </w:rPr>
         <w:t>Beskrivelse:</w:t>
       </w:r>
-    </w:p>
-    <w:p>
-      <w:pPr>
-        <w:rPr>
-          <w:sz w:val="28"/>
-        </w:rPr>
-      </w:pPr>
-      <w:r>
-        <w:rPr>
-          <w:sz w:val="28"/>
-        </w:rPr>
-        <w:t>Canvas:</w:t>
-      </w:r>
-    </w:p>
-    <w:p>
-      <w:pPr>
-        <w:rPr>
-          <w:sz w:val="28"/>
-        </w:rPr>
-      </w:pPr>
-      <w:r>
-        <w:rPr>
-          <w:sz w:val="28"/>
-        </w:rPr>
-        <w:t>SVG:</w:t>
-      </w:r>
-    </w:p>
-    <w:p>
-      <w:pPr>
-        <w:rPr>
-          <w:sz w:val="28"/>
-        </w:rPr>
-      </w:pPr>
-      <w:r>
-        <w:rPr>
-          <w:sz w:val="28"/>
-        </w:rPr>
-        <w:t>CSS-Grid:</w:t>
-      </w:r>
-    </w:p>
-    <w:p>
-      <w:pPr>
-        <w:rPr>
-          <w:sz w:val="28"/>
-        </w:rPr>
-      </w:pPr>
-      <w:r>
-        <w:rPr>
-          <w:sz w:val="28"/>
-        </w:rPr>
-        <w:t>CSS-</w:t>
-      </w:r>
-      <w:proofErr w:type="spellStart"/>
-      <w:r>
-        <w:rPr>
-          <w:sz w:val="28"/>
-        </w:rPr>
-        <w:t>Flexbox</w:t>
-      </w:r>
-      <w:proofErr w:type="spellEnd"/>
-      <w:r>
-        <w:rPr>
-          <w:sz w:val="28"/>
-        </w:rPr>
-        <w:t>:</w:t>
-      </w:r>
-    </w:p>
-    <w:p>
-      <w:pPr>
-        <w:rPr>
-          <w:sz w:val="28"/>
-        </w:rPr>
-      </w:pPr>
-      <w:proofErr w:type="spellStart"/>
-      <w:r>
-        <w:rPr>
-          <w:sz w:val="28"/>
-        </w:rPr>
-        <w:t>jQuery</w:t>
-      </w:r>
-      <w:proofErr w:type="spellEnd"/>
-      <w:r>
-        <w:rPr>
-          <w:sz w:val="28"/>
-        </w:rPr>
-        <w:t>:</w:t>
-      </w:r>
-    </w:p>
-    <w:p>
-      <w:pPr>
-        <w:rPr>
-          <w:sz w:val="28"/>
-        </w:rPr>
-      </w:pPr>
-      <w:r>
-        <w:rPr>
-          <w:sz w:val="28"/>
-        </w:rPr>
-        <w:t>Testing:</w:t>
-      </w:r>
-    </w:p>
-    <w:p>
-      <w:pPr>
-        <w:rPr>
-          <w:sz w:val="28"/>
-        </w:rPr>
-      </w:pPr>
-      <w:r>
-        <w:rPr>
-          <w:sz w:val="28"/>
-        </w:rPr>
-        <w:t>Akkurat nå fungerer siden likt i Google Chrome og Internett Explorer</w:t>
-      </w:r>
       <w:bookmarkStart w:id="0" w:name="_GoBack"/>
       <w:bookmarkEnd w:id="0"/>
     </w:p>
     <w:p>
       <w:pPr>
         <w:rPr>
+          <w:sz w:val="28"/>
+        </w:rPr>
+      </w:pPr>
+      <w:r>
+        <w:rPr>
+          <w:sz w:val="28"/>
+        </w:rPr>
+        <w:t>Canvas:</w:t>
+      </w:r>
+    </w:p>
+    <w:p>
+      <w:pPr>
+        <w:rPr>
+          <w:sz w:val="28"/>
+        </w:rPr>
+      </w:pPr>
+      <w:r>
+        <w:rPr>
+          <w:sz w:val="28"/>
+        </w:rPr>
+        <w:t>SVG:</w:t>
+      </w:r>
+    </w:p>
+    <w:p>
+      <w:pPr>
+        <w:rPr>
+          <w:sz w:val="28"/>
+        </w:rPr>
+      </w:pPr>
+      <w:r>
+        <w:rPr>
+          <w:sz w:val="28"/>
+        </w:rPr>
+        <w:t>CSS-Grid:</w:t>
+      </w:r>
+    </w:p>
+    <w:p>
+      <w:pPr>
+        <w:rPr>
+          <w:sz w:val="28"/>
+        </w:rPr>
+      </w:pPr>
+      <w:r>
+        <w:rPr>
+          <w:sz w:val="28"/>
+        </w:rPr>
+        <w:t>CSS-</w:t>
+      </w:r>
+      <w:proofErr w:type="spellStart"/>
+      <w:r>
+        <w:rPr>
+          <w:sz w:val="28"/>
+        </w:rPr>
+        <w:t>Flexbox</w:t>
+      </w:r>
+      <w:proofErr w:type="spellEnd"/>
+      <w:r>
+        <w:rPr>
+          <w:sz w:val="28"/>
+        </w:rPr>
+        <w:t>:</w:t>
+      </w:r>
+    </w:p>
+    <w:p>
+      <w:pPr>
+        <w:rPr>
+          <w:sz w:val="28"/>
+        </w:rPr>
+      </w:pPr>
+      <w:proofErr w:type="spellStart"/>
+      <w:r>
+        <w:rPr>
+          <w:sz w:val="28"/>
+        </w:rPr>
+        <w:t>jQuery</w:t>
+      </w:r>
+      <w:proofErr w:type="spellEnd"/>
+      <w:r>
+        <w:rPr>
+          <w:sz w:val="28"/>
+        </w:rPr>
+        <w:t>:</w:t>
+      </w:r>
+    </w:p>
+    <w:p>
+      <w:pPr>
+        <w:rPr>
+          <w:sz w:val="28"/>
+        </w:rPr>
+      </w:pPr>
+      <w:r>
+        <w:rPr>
+          <w:sz w:val="28"/>
+        </w:rPr>
+        <w:t>Testing:</w:t>
+      </w:r>
+    </w:p>
+    <w:p>
+      <w:pPr>
+        <w:rPr>
+          <w:sz w:val="28"/>
+        </w:rPr>
+      </w:pPr>
+      <w:r>
+        <w:rPr>
+          <w:sz w:val="28"/>
+        </w:rPr>
+        <w:t xml:space="preserve">Akkurat nå fungerer siden likt i Google Chrome og </w:t>
+      </w:r>
+      <w:proofErr w:type="spellStart"/>
+      <w:r>
+        <w:rPr>
+          <w:sz w:val="28"/>
+        </w:rPr>
+        <w:t>Internet</w:t>
+      </w:r>
+      <w:proofErr w:type="spellEnd"/>
+      <w:r>
+        <w:rPr>
+          <w:sz w:val="28"/>
+        </w:rPr>
+        <w:t xml:space="preserve"> Explorer</w:t>
+      </w:r>
+    </w:p>
+    <w:p>
+      <w:pPr>
+        <w:rPr>
           <w:sz w:val="32"/>
           <w:u w:val="single"/>
         </w:rPr>
@@ -169,6 +183,38 @@
         </w:rPr>
         <w:t>Kilder:</w:t>
       </w:r>
+    </w:p>
+    <w:p>
+      <w:pPr>
+        <w:rPr>
+          <w:sz w:val="28"/>
+        </w:rPr>
+      </w:pPr>
+      <w:hyperlink r:id="rId4" w:history="1">
+        <w:r>
+          <w:rPr>
+            <w:rStyle w:val="Hyperkobling"/>
+            <w:sz w:val="28"/>
+          </w:rPr>
+          <w:t>https://developer.mozilla.org/en-US/docs/Web/CSS/CSS_Grid_Layout/Relationship_of_Grid_Layout</w:t>
+        </w:r>
+      </w:hyperlink>
+    </w:p>
+    <w:p>
+      <w:pPr>
+        <w:rPr>
+          <w:sz w:val="28"/>
+        </w:rPr>
+      </w:pPr>
+      <w:hyperlink r:id="rId5" w:history="1">
+        <w:r>
+          <w:rPr>
+            <w:rStyle w:val="Hyperkobling"/>
+            <w:sz w:val="28"/>
+          </w:rPr>
+          <w:t>https://www.youtube.com/watch?v=yR1gWxazlfA&amp;t=90s</w:t>
+        </w:r>
+      </w:hyperlink>
     </w:p>
     <w:p>
       <w:pPr>
@@ -612,6 +658,29 @@
     <w:semiHidden/>
     <w:unhideWhenUsed/>
   </w:style>
+  <w:style w:type="character" w:styleId="Hyperkobling">
+    <w:name w:val="Hyperlink"/>
+    <w:basedOn w:val="Standardskriftforavsnitt"/>
+    <w:uiPriority w:val="99"/>
+    <w:unhideWhenUsed/>
+    <w:rsid w:val="0076764E"/>
+    <w:rPr>
+      <w:color w:val="0563C1" w:themeColor="hyperlink"/>
+      <w:u w:val="single"/>
+    </w:rPr>
+  </w:style>
+  <w:style w:type="character" w:styleId="Ulstomtale">
+    <w:name w:val="Unresolved Mention"/>
+    <w:basedOn w:val="Standardskriftforavsnitt"/>
+    <w:uiPriority w:val="99"/>
+    <w:semiHidden/>
+    <w:unhideWhenUsed/>
+    <w:rsid w:val="0076764E"/>
+    <w:rPr>
+      <w:color w:val="605E5C"/>
+      <w:shd w:val="clear" w:color="auto" w:fill="E1DFDD"/>
+    </w:rPr>
+  </w:style>
 </w:styles>
 </file>
 

</xml_diff>

<commit_message>
Har lagt til mer dokumentasjon og padding til paragrafene
</commit_message>
<xml_diff>
--- a/Prosjekt 1 beskrivelse og kilder.docx
+++ b/Prosjekt 1 beskrivelse og kilder.docx
@@ -39,6 +39,777 @@
         </w:rPr>
         <w:t>Beskrivelse:</w:t>
       </w:r>
+    </w:p>
+    <w:p>
+      <w:pPr>
+        <w:rPr>
+          <w:sz w:val="28"/>
+        </w:rPr>
+      </w:pPr>
+      <w:r>
+        <w:rPr>
+          <w:sz w:val="28"/>
+        </w:rPr>
+        <w:t>Canvas:</w:t>
+      </w:r>
+    </w:p>
+    <w:p>
+      <w:pPr>
+        <w:rPr>
+          <w:sz w:val="28"/>
+        </w:rPr>
+      </w:pPr>
+      <w:r>
+        <w:rPr>
+          <w:sz w:val="28"/>
+        </w:rPr>
+        <w:t xml:space="preserve">Dette kan bli brukt til å tegne grafikk ved hjelp av </w:t>
+      </w:r>
+      <w:proofErr w:type="spellStart"/>
+      <w:r>
+        <w:rPr>
+          <w:sz w:val="28"/>
+        </w:rPr>
+        <w:t>skripting</w:t>
+      </w:r>
+      <w:proofErr w:type="spellEnd"/>
+      <w:r>
+        <w:rPr>
+          <w:sz w:val="28"/>
+        </w:rPr>
+        <w:t xml:space="preserve"> i </w:t>
+      </w:r>
+      <w:proofErr w:type="spellStart"/>
+      <w:r>
+        <w:rPr>
+          <w:sz w:val="28"/>
+        </w:rPr>
+        <w:t>javascript</w:t>
+      </w:r>
+      <w:proofErr w:type="spellEnd"/>
+      <w:r>
+        <w:rPr>
+          <w:sz w:val="28"/>
+        </w:rPr>
+        <w:t>. Det kan bli brukt</w:t>
+      </w:r>
+      <w:r>
+        <w:rPr>
+          <w:sz w:val="28"/>
+        </w:rPr>
+        <w:t xml:space="preserve"> til å tegne figurer og grafer, samt animasjon</w:t>
+      </w:r>
+      <w:r>
+        <w:rPr>
+          <w:sz w:val="28"/>
+        </w:rPr>
+        <w:t>.</w:t>
+      </w:r>
+    </w:p>
+    <w:p>
+      <w:pPr>
+        <w:rPr>
+          <w:sz w:val="28"/>
+        </w:rPr>
+      </w:pPr>
+      <w:r>
+        <w:rPr>
+          <w:sz w:val="28"/>
+        </w:rPr>
+        <w:t>SVG:</w:t>
+      </w:r>
+    </w:p>
+    <w:p>
+      <w:pPr>
+        <w:rPr>
+          <w:sz w:val="28"/>
+        </w:rPr>
+      </w:pPr>
+      <w:r>
+        <w:rPr>
+          <w:sz w:val="28"/>
+        </w:rPr>
+        <w:t>Dette er et XML-basert vektorbilde format for to-dimensjonal grafikk som støtter både interaktivitet og animasjon. SVG bilder og deres oppførsel er definert i XML tekstfiler, som betyr at de kan bli traversert, indeksert, programmert og komprimert.</w:t>
+      </w:r>
+    </w:p>
+    <w:p>
+      <w:pPr>
+        <w:rPr>
+          <w:sz w:val="28"/>
+        </w:rPr>
+      </w:pPr>
+      <w:r>
+        <w:rPr>
+          <w:sz w:val="28"/>
+        </w:rPr>
+        <w:t>Hvorfor canvas:</w:t>
+      </w:r>
+    </w:p>
+    <w:p>
+      <w:pPr>
+        <w:rPr>
+          <w:sz w:val="28"/>
+        </w:rPr>
+      </w:pPr>
+      <w:r>
+        <w:rPr>
+          <w:sz w:val="28"/>
+        </w:rPr>
+        <w:t xml:space="preserve">Med tanke på tidligere erfaring og bruk av canvas var det mer fornuftig for min del å bygge på den kunnskapen. Selv om jeg i ettertid ser </w:t>
+      </w:r>
+      <w:r>
+        <w:rPr>
+          <w:sz w:val="28"/>
+        </w:rPr>
+        <w:t xml:space="preserve">at </w:t>
+      </w:r>
+      <w:r>
+        <w:rPr>
+          <w:sz w:val="28"/>
+        </w:rPr>
+        <w:t>animering av figurerer kunne gjøres lettere ved bruk av SVG</w:t>
+      </w:r>
+      <w:r>
+        <w:rPr>
+          <w:sz w:val="28"/>
+        </w:rPr>
+        <w:t xml:space="preserve"> ved hjelp av id for hver figur.</w:t>
+      </w:r>
+      <w:r>
+        <w:rPr>
+          <w:sz w:val="28"/>
+        </w:rPr>
+        <w:t xml:space="preserve"> Når det er sagt, spesifiserte oppgaven at minst 2 figurer skulle animeres og minst 10 skulle tegnes, noe som er</w:t>
+      </w:r>
+      <w:r>
+        <w:rPr>
+          <w:sz w:val="28"/>
+        </w:rPr>
+        <w:t xml:space="preserve"> helt</w:t>
+      </w:r>
+      <w:r>
+        <w:rPr>
+          <w:sz w:val="28"/>
+        </w:rPr>
+        <w:t xml:space="preserve"> overkommelig i canvas.</w:t>
+      </w:r>
+    </w:p>
+    <w:p>
+      <w:pPr>
+        <w:rPr>
+          <w:sz w:val="28"/>
+        </w:rPr>
+      </w:pPr>
+      <w:r>
+        <w:rPr>
+          <w:sz w:val="28"/>
+        </w:rPr>
+        <w:t>CSS</w:t>
+      </w:r>
+      <w:r>
+        <w:rPr>
+          <w:sz w:val="28"/>
+        </w:rPr>
+        <w:t xml:space="preserve"> </w:t>
+      </w:r>
+      <w:r>
+        <w:rPr>
+          <w:sz w:val="28"/>
+        </w:rPr>
+        <w:t>Grid</w:t>
+      </w:r>
+      <w:r>
+        <w:rPr>
+          <w:sz w:val="28"/>
+        </w:rPr>
+        <w:t xml:space="preserve"> vs. </w:t>
+      </w:r>
+      <w:r>
+        <w:rPr>
+          <w:sz w:val="28"/>
+        </w:rPr>
+        <w:t>CSS</w:t>
+      </w:r>
+      <w:r>
+        <w:rPr>
+          <w:sz w:val="28"/>
+        </w:rPr>
+        <w:t xml:space="preserve"> </w:t>
+      </w:r>
+      <w:proofErr w:type="spellStart"/>
+      <w:r>
+        <w:rPr>
+          <w:sz w:val="28"/>
+        </w:rPr>
+        <w:t>Flexbox</w:t>
+      </w:r>
+      <w:proofErr w:type="spellEnd"/>
+      <w:r>
+        <w:rPr>
+          <w:sz w:val="28"/>
+        </w:rPr>
+        <w:t>:</w:t>
+      </w:r>
+    </w:p>
+    <w:p>
+      <w:pPr>
+        <w:rPr>
+          <w:sz w:val="28"/>
+        </w:rPr>
+      </w:pPr>
+      <w:r>
+        <w:rPr>
+          <w:sz w:val="28"/>
+        </w:rPr>
+        <w:t>Hovedforskjellen mellom</w:t>
+      </w:r>
+      <w:r>
+        <w:rPr>
+          <w:sz w:val="28"/>
+        </w:rPr>
+        <w:t xml:space="preserve"> CSS-Grid og CSS </w:t>
+      </w:r>
+      <w:proofErr w:type="spellStart"/>
+      <w:r>
+        <w:rPr>
+          <w:sz w:val="28"/>
+        </w:rPr>
+        <w:t>Flexbox</w:t>
+      </w:r>
+      <w:proofErr w:type="spellEnd"/>
+      <w:r>
+        <w:rPr>
+          <w:sz w:val="28"/>
+        </w:rPr>
+        <w:t xml:space="preserve"> er at </w:t>
+      </w:r>
+      <w:proofErr w:type="spellStart"/>
+      <w:r>
+        <w:rPr>
+          <w:sz w:val="28"/>
+        </w:rPr>
+        <w:t>flexbox</w:t>
+      </w:r>
+      <w:proofErr w:type="spellEnd"/>
+      <w:r>
+        <w:rPr>
+          <w:sz w:val="28"/>
+        </w:rPr>
+        <w:t xml:space="preserve"> er designet for layout i en dimensjon, enten en rad eller kolonne. Mens grid er designet for to-</w:t>
+      </w:r>
+      <w:proofErr w:type="gramStart"/>
+      <w:r>
+        <w:rPr>
+          <w:sz w:val="28"/>
+        </w:rPr>
+        <w:t>dimensjonal layout</w:t>
+      </w:r>
+      <w:proofErr w:type="gramEnd"/>
+      <w:r>
+        <w:rPr>
+          <w:sz w:val="28"/>
+        </w:rPr>
+        <w:t xml:space="preserve"> med både rader og kolonner.</w:t>
+      </w:r>
+    </w:p>
+    <w:p>
+      <w:pPr>
+        <w:rPr>
+          <w:sz w:val="28"/>
+        </w:rPr>
+      </w:pPr>
+      <w:r>
+        <w:rPr>
+          <w:sz w:val="28"/>
+        </w:rPr>
+        <w:t xml:space="preserve">Hvorfor CSS </w:t>
+      </w:r>
+      <w:proofErr w:type="spellStart"/>
+      <w:r>
+        <w:rPr>
+          <w:sz w:val="28"/>
+        </w:rPr>
+        <w:t>Flexbox</w:t>
+      </w:r>
+      <w:proofErr w:type="spellEnd"/>
+      <w:r>
+        <w:rPr>
+          <w:sz w:val="28"/>
+        </w:rPr>
+        <w:t>:</w:t>
+      </w:r>
+    </w:p>
+    <w:p>
+      <w:pPr>
+        <w:rPr>
+          <w:sz w:val="28"/>
+        </w:rPr>
+      </w:pPr>
+      <w:r>
+        <w:rPr>
+          <w:sz w:val="28"/>
+        </w:rPr>
+        <w:t>Med tanke på at</w:t>
+      </w:r>
+      <w:r>
+        <w:rPr>
+          <w:sz w:val="28"/>
+        </w:rPr>
+        <w:t xml:space="preserve"> nettsiden har</w:t>
+      </w:r>
+      <w:r>
+        <w:rPr>
+          <w:sz w:val="28"/>
+        </w:rPr>
+        <w:t xml:space="preserve"> få,</w:t>
+      </w:r>
+      <w:r>
+        <w:rPr>
+          <w:sz w:val="28"/>
+        </w:rPr>
+        <w:t xml:space="preserve"> forskjellige elementer</w:t>
+      </w:r>
+      <w:r>
+        <w:rPr>
+          <w:sz w:val="28"/>
+        </w:rPr>
+        <w:t xml:space="preserve"> så var ikke behovet stort for å bruke Grid, og de kunne da bli plassert mer oversiktlig i en kolonne.</w:t>
+      </w:r>
+    </w:p>
+    <w:p>
+      <w:pPr>
+        <w:rPr>
+          <w:sz w:val="28"/>
+        </w:rPr>
+      </w:pPr>
+      <w:proofErr w:type="spellStart"/>
+      <w:r>
+        <w:rPr>
+          <w:sz w:val="28"/>
+        </w:rPr>
+        <w:t>jQuery</w:t>
+      </w:r>
+      <w:proofErr w:type="spellEnd"/>
+      <w:r>
+        <w:rPr>
+          <w:sz w:val="28"/>
+        </w:rPr>
+        <w:t>:</w:t>
+      </w:r>
+    </w:p>
+    <w:p>
+      <w:pPr>
+        <w:rPr>
+          <w:sz w:val="28"/>
+        </w:rPr>
+      </w:pPr>
+      <w:proofErr w:type="spellStart"/>
+      <w:r>
+        <w:rPr>
+          <w:sz w:val="28"/>
+        </w:rPr>
+        <w:t>jQuery</w:t>
+      </w:r>
+      <w:proofErr w:type="spellEnd"/>
+      <w:r>
+        <w:rPr>
+          <w:sz w:val="28"/>
+        </w:rPr>
+        <w:t xml:space="preserve"> er et Ja</w:t>
+      </w:r>
+      <w:r>
+        <w:rPr>
+          <w:sz w:val="28"/>
+        </w:rPr>
+        <w:t>vaScript bibliotek som gjør det mye lettere å traversere DOM-treet for en nettside og returnerer elementer som er spesifisert</w:t>
+      </w:r>
+      <w:r>
+        <w:rPr>
+          <w:sz w:val="28"/>
+        </w:rPr>
+        <w:t xml:space="preserve"> i søket. Det simplifiserer bl.a. HTML/DOM og CSS manipulering, HTML </w:t>
+      </w:r>
+      <w:proofErr w:type="spellStart"/>
+      <w:r>
+        <w:rPr>
+          <w:sz w:val="28"/>
+        </w:rPr>
+        <w:t>event</w:t>
+      </w:r>
+      <w:proofErr w:type="spellEnd"/>
+      <w:r>
+        <w:rPr>
+          <w:sz w:val="28"/>
+        </w:rPr>
+        <w:t xml:space="preserve"> metoder, effekter og animasjoner, og AJAX.</w:t>
+      </w:r>
+      <w:r>
+        <w:rPr>
+          <w:sz w:val="28"/>
+        </w:rPr>
+        <w:t xml:space="preserve"> </w:t>
+      </w:r>
+      <w:proofErr w:type="spellStart"/>
+      <w:r>
+        <w:rPr>
+          <w:sz w:val="28"/>
+        </w:rPr>
+        <w:t>jQuery</w:t>
+      </w:r>
+      <w:proofErr w:type="spellEnd"/>
+      <w:r>
+        <w:rPr>
+          <w:sz w:val="28"/>
+        </w:rPr>
+        <w:t xml:space="preserve"> gjør det lett for oss å gjemme/vise </w:t>
+      </w:r>
+      <w:r>
+        <w:rPr>
+          <w:sz w:val="28"/>
+        </w:rPr>
+        <w:lastRenderedPageBreak/>
+        <w:t xml:space="preserve">informasjon på nettsiden ved hjelp av brukerinteraksjon(knapper) og vi trenger heller ikke skrive </w:t>
+      </w:r>
+      <w:r>
+        <w:rPr>
+          <w:sz w:val="28"/>
+        </w:rPr>
+        <w:t>mange linjer</w:t>
+      </w:r>
+      <w:r>
+        <w:rPr>
+          <w:sz w:val="28"/>
+        </w:rPr>
+        <w:t xml:space="preserve"> kode for å få denne funksjonaliteten</w:t>
+      </w:r>
+      <w:r>
+        <w:rPr>
+          <w:sz w:val="28"/>
+        </w:rPr>
+        <w:t>.</w:t>
+      </w:r>
+    </w:p>
+    <w:p>
+      <w:pPr>
+        <w:rPr>
+          <w:sz w:val="28"/>
+        </w:rPr>
+      </w:pPr>
+      <w:r>
+        <w:rPr>
+          <w:sz w:val="28"/>
+        </w:rPr>
+        <w:t>Cross-</w:t>
+      </w:r>
+      <w:proofErr w:type="spellStart"/>
+      <w:r>
+        <w:rPr>
+          <w:sz w:val="28"/>
+        </w:rPr>
+        <w:t>browser</w:t>
+      </w:r>
+      <w:proofErr w:type="spellEnd"/>
+      <w:r>
+        <w:rPr>
+          <w:sz w:val="28"/>
+        </w:rPr>
+        <w:t xml:space="preserve"> t</w:t>
+      </w:r>
+      <w:r>
+        <w:rPr>
+          <w:sz w:val="28"/>
+        </w:rPr>
+        <w:t>esting:</w:t>
+      </w:r>
+    </w:p>
+    <w:p>
+      <w:pPr>
+        <w:rPr>
+          <w:sz w:val="28"/>
+        </w:rPr>
+      </w:pPr>
+      <w:r>
+        <w:rPr>
+          <w:sz w:val="28"/>
+        </w:rPr>
+        <w:t>Det er en metode f</w:t>
+      </w:r>
+      <w:r>
+        <w:rPr>
+          <w:sz w:val="28"/>
+        </w:rPr>
+        <w:t xml:space="preserve">or å kvalitetssikre nettsider på forskjellige </w:t>
+      </w:r>
+      <w:proofErr w:type="spellStart"/>
+      <w:r>
+        <w:rPr>
+          <w:sz w:val="28"/>
+        </w:rPr>
+        <w:t>browsere</w:t>
+      </w:r>
+      <w:proofErr w:type="spellEnd"/>
+      <w:r>
+        <w:rPr>
+          <w:sz w:val="28"/>
+        </w:rPr>
+        <w:t xml:space="preserve">, med tanke på at hver </w:t>
+      </w:r>
+      <w:proofErr w:type="spellStart"/>
+      <w:r>
+        <w:rPr>
+          <w:sz w:val="28"/>
+        </w:rPr>
+        <w:t>browser</w:t>
+      </w:r>
+      <w:proofErr w:type="spellEnd"/>
+      <w:r>
+        <w:rPr>
+          <w:sz w:val="28"/>
+        </w:rPr>
+        <w:t xml:space="preserve"> har forskjellige </w:t>
+      </w:r>
+      <w:proofErr w:type="spellStart"/>
+      <w:r>
+        <w:rPr>
+          <w:sz w:val="28"/>
+        </w:rPr>
+        <w:t>javascript</w:t>
+      </w:r>
+      <w:proofErr w:type="spellEnd"/>
+      <w:r>
+        <w:rPr>
+          <w:sz w:val="28"/>
+        </w:rPr>
+        <w:t xml:space="preserve"> </w:t>
+      </w:r>
+      <w:proofErr w:type="spellStart"/>
+      <w:r>
+        <w:rPr>
+          <w:sz w:val="28"/>
+        </w:rPr>
+        <w:t>engines</w:t>
+      </w:r>
+      <w:proofErr w:type="spellEnd"/>
+      <w:r>
+        <w:rPr>
+          <w:sz w:val="28"/>
+        </w:rPr>
+        <w:t xml:space="preserve"> og leser kode ulikt</w:t>
+      </w:r>
+      <w:r>
+        <w:rPr>
+          <w:sz w:val="28"/>
+        </w:rPr>
+        <w:t>.</w:t>
+      </w:r>
+    </w:p>
+    <w:p>
+      <w:pPr>
+        <w:rPr>
+          <w:sz w:val="28"/>
+        </w:rPr>
+      </w:pPr>
+      <w:r>
+        <w:rPr>
+          <w:sz w:val="28"/>
+        </w:rPr>
+        <w:t xml:space="preserve">Det gjøres ved å sjekke kompatibiliteten av nettsiden ved forskjellige </w:t>
+      </w:r>
+      <w:proofErr w:type="spellStart"/>
+      <w:r>
+        <w:rPr>
+          <w:sz w:val="28"/>
+        </w:rPr>
+        <w:t>browsere</w:t>
+      </w:r>
+      <w:proofErr w:type="spellEnd"/>
+      <w:r>
+        <w:rPr>
+          <w:sz w:val="28"/>
+        </w:rPr>
+        <w:t xml:space="preserve">, se etter </w:t>
+      </w:r>
+      <w:proofErr w:type="spellStart"/>
+      <w:r>
+        <w:rPr>
+          <w:sz w:val="28"/>
+        </w:rPr>
+        <w:t>bugs</w:t>
+      </w:r>
+      <w:proofErr w:type="spellEnd"/>
+      <w:r>
+        <w:rPr>
+          <w:sz w:val="28"/>
+        </w:rPr>
+        <w:t xml:space="preserve">, samt at det er populært å se på </w:t>
+      </w:r>
+      <w:proofErr w:type="spellStart"/>
+      <w:r>
+        <w:rPr>
+          <w:sz w:val="28"/>
+        </w:rPr>
+        <w:t>nettrafikken</w:t>
+      </w:r>
+      <w:proofErr w:type="spellEnd"/>
+      <w:r>
+        <w:rPr>
+          <w:sz w:val="28"/>
+        </w:rPr>
+        <w:t xml:space="preserve"> for å finne ut hvilke </w:t>
+      </w:r>
+      <w:proofErr w:type="spellStart"/>
+      <w:r>
+        <w:rPr>
+          <w:sz w:val="28"/>
+        </w:rPr>
+        <w:t>browsere</w:t>
+      </w:r>
+      <w:proofErr w:type="spellEnd"/>
+      <w:r>
+        <w:rPr>
+          <w:sz w:val="28"/>
+        </w:rPr>
+        <w:t xml:space="preserve"> som brukes mest og sette inn ressursene på testing der.</w:t>
+      </w:r>
+    </w:p>
+    <w:p>
+      <w:pPr>
+        <w:rPr>
+          <w:sz w:val="28"/>
+        </w:rPr>
+      </w:pPr>
+      <w:r>
+        <w:rPr>
+          <w:sz w:val="28"/>
+        </w:rPr>
+        <w:t>Akkurat nå fungerer siden likt i Google Chrome</w:t>
+      </w:r>
+      <w:r>
+        <w:rPr>
+          <w:sz w:val="28"/>
+        </w:rPr>
+        <w:t>,</w:t>
+      </w:r>
+      <w:r>
+        <w:rPr>
+          <w:sz w:val="28"/>
+        </w:rPr>
+        <w:t xml:space="preserve"> </w:t>
+      </w:r>
+      <w:proofErr w:type="spellStart"/>
+      <w:r>
+        <w:rPr>
+          <w:sz w:val="28"/>
+        </w:rPr>
+        <w:t>Internet</w:t>
+      </w:r>
+      <w:proofErr w:type="spellEnd"/>
+      <w:r>
+        <w:rPr>
+          <w:sz w:val="28"/>
+        </w:rPr>
+        <w:t xml:space="preserve"> Explorer</w:t>
+      </w:r>
+      <w:r>
+        <w:rPr>
+          <w:sz w:val="28"/>
+        </w:rPr>
+        <w:t xml:space="preserve"> og Microsoft Edge</w:t>
+      </w:r>
+      <w:r>
+        <w:rPr>
+          <w:sz w:val="28"/>
+        </w:rPr>
+        <w:t>.</w:t>
+      </w:r>
+    </w:p>
+    <w:p>
+      <w:pPr>
+        <w:rPr>
+          <w:sz w:val="28"/>
+        </w:rPr>
+      </w:pPr>
+      <w:r>
+        <w:rPr>
+          <w:sz w:val="28"/>
+        </w:rPr>
+        <w:t>Sentrale informasjonskilder:</w:t>
+      </w:r>
+    </w:p>
+    <w:p>
+      <w:pPr>
+        <w:rPr>
+          <w:sz w:val="28"/>
+        </w:rPr>
+      </w:pPr>
+      <w:r>
+        <w:rPr>
+          <w:sz w:val="28"/>
+        </w:rPr>
+        <w:t>Jeg har i</w:t>
+      </w:r>
+      <w:r>
+        <w:rPr>
+          <w:sz w:val="28"/>
+        </w:rPr>
+        <w:t xml:space="preserve"> dette prosjektet hovedsakelig brukt </w:t>
+      </w:r>
+      <w:proofErr w:type="spellStart"/>
+      <w:r>
+        <w:rPr>
+          <w:sz w:val="28"/>
+        </w:rPr>
+        <w:t>youtube</w:t>
+      </w:r>
+      <w:proofErr w:type="spellEnd"/>
+      <w:r>
+        <w:rPr>
+          <w:sz w:val="28"/>
+        </w:rPr>
+        <w:t xml:space="preserve">, w3school, </w:t>
+      </w:r>
+      <w:proofErr w:type="spellStart"/>
+      <w:r>
+        <w:rPr>
+          <w:sz w:val="28"/>
+        </w:rPr>
+        <w:t>mozilla</w:t>
+      </w:r>
+      <w:proofErr w:type="spellEnd"/>
+      <w:r>
+        <w:rPr>
+          <w:sz w:val="28"/>
+        </w:rPr>
+        <w:t xml:space="preserve"> </w:t>
+      </w:r>
+      <w:proofErr w:type="spellStart"/>
+      <w:r>
+        <w:rPr>
+          <w:sz w:val="28"/>
+        </w:rPr>
+        <w:t>developer</w:t>
+      </w:r>
+      <w:proofErr w:type="spellEnd"/>
+      <w:r>
+        <w:rPr>
+          <w:sz w:val="28"/>
+        </w:rPr>
+        <w:t xml:space="preserve"> </w:t>
+      </w:r>
+      <w:proofErr w:type="spellStart"/>
+      <w:r>
+        <w:rPr>
+          <w:sz w:val="28"/>
+        </w:rPr>
+        <w:t>network</w:t>
+      </w:r>
+      <w:proofErr w:type="spellEnd"/>
+      <w:r>
+        <w:rPr>
+          <w:sz w:val="28"/>
+        </w:rPr>
+        <w:t xml:space="preserve"> og wikipedia som de nettsidene jeg har brukt mest av.</w:t>
+      </w:r>
       <w:bookmarkStart w:id="0" w:name="_GoBack"/>
       <w:bookmarkEnd w:id="0"/>
     </w:p>
@@ -52,121 +823,50 @@
         <w:rPr>
           <w:sz w:val="28"/>
         </w:rPr>
-        <w:t>Canvas:</w:t>
-      </w:r>
-    </w:p>
-    <w:p>
-      <w:pPr>
-        <w:rPr>
-          <w:sz w:val="28"/>
-        </w:rPr>
-      </w:pPr>
-      <w:r>
-        <w:rPr>
-          <w:sz w:val="28"/>
-        </w:rPr>
-        <w:t>SVG:</w:t>
-      </w:r>
-    </w:p>
-    <w:p>
-      <w:pPr>
-        <w:rPr>
-          <w:sz w:val="28"/>
-        </w:rPr>
-      </w:pPr>
-      <w:r>
-        <w:rPr>
-          <w:sz w:val="28"/>
-        </w:rPr>
-        <w:t>CSS-Grid:</w:t>
-      </w:r>
-    </w:p>
-    <w:p>
-      <w:pPr>
-        <w:rPr>
-          <w:sz w:val="28"/>
-        </w:rPr>
-      </w:pPr>
-      <w:r>
-        <w:rPr>
-          <w:sz w:val="28"/>
-        </w:rPr>
-        <w:t>CSS-</w:t>
-      </w:r>
-      <w:proofErr w:type="spellStart"/>
-      <w:r>
-        <w:rPr>
-          <w:sz w:val="28"/>
-        </w:rPr>
-        <w:t>Flexbox</w:t>
-      </w:r>
-      <w:proofErr w:type="spellEnd"/>
-      <w:r>
-        <w:rPr>
-          <w:sz w:val="28"/>
-        </w:rPr>
-        <w:t>:</w:t>
-      </w:r>
-    </w:p>
-    <w:p>
-      <w:pPr>
-        <w:rPr>
-          <w:sz w:val="28"/>
-        </w:rPr>
-      </w:pPr>
-      <w:proofErr w:type="spellStart"/>
-      <w:r>
-        <w:rPr>
-          <w:sz w:val="28"/>
-        </w:rPr>
-        <w:t>jQuery</w:t>
-      </w:r>
-      <w:proofErr w:type="spellEnd"/>
-      <w:r>
-        <w:rPr>
-          <w:sz w:val="28"/>
-        </w:rPr>
-        <w:t>:</w:t>
-      </w:r>
-    </w:p>
-    <w:p>
-      <w:pPr>
-        <w:rPr>
-          <w:sz w:val="28"/>
-        </w:rPr>
-      </w:pPr>
-      <w:r>
-        <w:rPr>
-          <w:sz w:val="28"/>
-        </w:rPr>
-        <w:t>Testing:</w:t>
-      </w:r>
-    </w:p>
-    <w:p>
-      <w:pPr>
-        <w:rPr>
-          <w:sz w:val="28"/>
-        </w:rPr>
-      </w:pPr>
-      <w:r>
-        <w:rPr>
-          <w:sz w:val="28"/>
-        </w:rPr>
-        <w:t xml:space="preserve">Akkurat nå fungerer siden likt i Google Chrome og </w:t>
-      </w:r>
-      <w:proofErr w:type="spellStart"/>
-      <w:r>
-        <w:rPr>
-          <w:sz w:val="28"/>
-        </w:rPr>
-        <w:t>Internet</w:t>
-      </w:r>
-      <w:proofErr w:type="spellEnd"/>
-      <w:r>
-        <w:rPr>
-          <w:sz w:val="28"/>
-        </w:rPr>
-        <w:t xml:space="preserve"> Explorer</w:t>
+        <w:t>YouTube.com</w:t>
+      </w:r>
+    </w:p>
+    <w:p>
+      <w:pPr>
+        <w:rPr>
+          <w:sz w:val="28"/>
+          <w:lang w:val="en-US"/>
+        </w:rPr>
+      </w:pPr>
+      <w:r>
+        <w:rPr>
+          <w:sz w:val="28"/>
+          <w:lang w:val="en-US"/>
+        </w:rPr>
+        <w:t>W3school</w:t>
+      </w:r>
+    </w:p>
+    <w:p>
+      <w:pPr>
+        <w:rPr>
+          <w:sz w:val="28"/>
+          <w:lang w:val="en-US"/>
+        </w:rPr>
+      </w:pPr>
+      <w:r>
+        <w:rPr>
+          <w:sz w:val="28"/>
+          <w:lang w:val="en-US"/>
+        </w:rPr>
+        <w:t>Mozilla developer network</w:t>
+      </w:r>
+    </w:p>
+    <w:p>
+      <w:pPr>
+        <w:rPr>
+          <w:sz w:val="28"/>
+        </w:rPr>
+      </w:pPr>
+      <w:r>
+        <w:rPr>
+          <w:sz w:val="28"/>
+        </w:rPr>
+        <w:t>wikipedia</w:t>
       </w:r>
     </w:p>
     <w:p>
@@ -203,6 +903,7 @@
     <w:p>
       <w:pPr>
         <w:rPr>
+          <w:rStyle w:val="Hyperkobling"/>
           <w:sz w:val="28"/>
         </w:rPr>
       </w:pPr>
@@ -215,6 +916,84 @@
           <w:t>https://www.youtube.com/watch?v=yR1gWxazlfA&amp;t=90s</w:t>
         </w:r>
       </w:hyperlink>
+    </w:p>
+    <w:p>
+      <w:pPr>
+        <w:rPr>
+          <w:sz w:val="28"/>
+        </w:rPr>
+      </w:pPr>
+      <w:hyperlink r:id="rId6" w:history="1">
+        <w:r>
+          <w:rPr>
+            <w:rStyle w:val="Hyperkobling"/>
+            <w:sz w:val="28"/>
+          </w:rPr>
+          <w:t>https://crossbrowsertesting.com/blog/browsers/what-is-cross-browser-testing/</w:t>
+        </w:r>
+      </w:hyperlink>
+    </w:p>
+    <w:p>
+      <w:pPr>
+        <w:rPr>
+          <w:sz w:val="28"/>
+        </w:rPr>
+      </w:pPr>
+      <w:hyperlink r:id="rId7" w:history="1">
+        <w:r>
+          <w:rPr>
+            <w:rStyle w:val="Hyperkobling"/>
+            <w:sz w:val="28"/>
+          </w:rPr>
+          <w:t>https://www.html5canvastutorials.com/advanced/html5-canvas-mouse-coordinates/</w:t>
+        </w:r>
+      </w:hyperlink>
+    </w:p>
+    <w:p>
+      <w:pPr>
+        <w:rPr>
+          <w:sz w:val="28"/>
+        </w:rPr>
+      </w:pPr>
+      <w:hyperlink r:id="rId8" w:history="1">
+        <w:r>
+          <w:rPr>
+            <w:rStyle w:val="Hyperkobling"/>
+            <w:sz w:val="28"/>
+          </w:rPr>
+          <w:t>https://en.wikipedia.org/wiki/Scalable_Vector_Graphics</w:t>
+        </w:r>
+      </w:hyperlink>
+    </w:p>
+    <w:p>
+      <w:pPr>
+        <w:rPr>
+          <w:sz w:val="28"/>
+        </w:rPr>
+      </w:pPr>
+      <w:hyperlink r:id="rId9" w:history="1">
+        <w:r>
+          <w:rPr>
+            <w:rStyle w:val="Hyperkobling"/>
+            <w:sz w:val="28"/>
+          </w:rPr>
+          <w:t>https://en.wikipedia.org/wiki/Canvas_element</w:t>
+        </w:r>
+      </w:hyperlink>
+    </w:p>
+    <w:p>
+      <w:pPr>
+        <w:rPr>
+          <w:sz w:val="28"/>
+        </w:rPr>
+      </w:pPr>
+    </w:p>
+    <w:p>
+      <w:pPr>
+        <w:rPr>
+          <w:sz w:val="28"/>
+        </w:rPr>
+      </w:pPr>
     </w:p>
     <w:p>
       <w:pPr>

</xml_diff>

<commit_message>
Har lagt til kilder, lagt til nok figurer og begrenset størrelsen til rektangelet
</commit_message>
<xml_diff>
--- a/Prosjekt 1 beskrivelse og kilder.docx
+++ b/Prosjekt 1 beskrivelse og kilder.docx
@@ -24,6 +24,130 @@
           <w:sz w:val="28"/>
         </w:rPr>
       </w:pPr>
+      <w:r>
+        <w:rPr>
+          <w:color w:val="000000"/>
+          <w:sz w:val="27"/>
+          <w:szCs w:val="27"/>
+        </w:rPr>
+        <w:t xml:space="preserve">For dette prosjektet har jeg valgt å </w:t>
+      </w:r>
+      <w:r>
+        <w:rPr>
+          <w:color w:val="000000"/>
+          <w:sz w:val="27"/>
+          <w:szCs w:val="27"/>
+        </w:rPr>
+        <w:t>tegne figurerer med</w:t>
+      </w:r>
+      <w:r>
+        <w:rPr>
+          <w:color w:val="000000"/>
+          <w:sz w:val="27"/>
+          <w:szCs w:val="27"/>
+        </w:rPr>
+        <w:t xml:space="preserve"> canvas</w:t>
+      </w:r>
+      <w:r>
+        <w:rPr>
+          <w:color w:val="000000"/>
+          <w:sz w:val="27"/>
+          <w:szCs w:val="27"/>
+        </w:rPr>
+        <w:t>, style nettsiden med</w:t>
+      </w:r>
+      <w:r>
+        <w:rPr>
+          <w:color w:val="000000"/>
+          <w:sz w:val="27"/>
+          <w:szCs w:val="27"/>
+        </w:rPr>
+        <w:t xml:space="preserve"> </w:t>
+      </w:r>
+      <w:r>
+        <w:rPr>
+          <w:color w:val="000000"/>
+          <w:sz w:val="27"/>
+          <w:szCs w:val="27"/>
+        </w:rPr>
+        <w:t>CSS</w:t>
+      </w:r>
+      <w:r>
+        <w:rPr>
+          <w:color w:val="000000"/>
+          <w:sz w:val="27"/>
+          <w:szCs w:val="27"/>
+        </w:rPr>
+        <w:t xml:space="preserve"> </w:t>
+      </w:r>
+      <w:proofErr w:type="spellStart"/>
+      <w:r>
+        <w:rPr>
+          <w:color w:val="000000"/>
+          <w:sz w:val="27"/>
+          <w:szCs w:val="27"/>
+        </w:rPr>
+        <w:t>flexbox</w:t>
+      </w:r>
+      <w:proofErr w:type="spellEnd"/>
+      <w:r>
+        <w:rPr>
+          <w:color w:val="000000"/>
+          <w:sz w:val="27"/>
+          <w:szCs w:val="27"/>
+        </w:rPr>
+        <w:t xml:space="preserve"> </w:t>
+      </w:r>
+      <w:r>
+        <w:rPr>
+          <w:color w:val="000000"/>
+          <w:sz w:val="27"/>
+          <w:szCs w:val="27"/>
+        </w:rPr>
+        <w:t>og bruke</w:t>
+      </w:r>
+      <w:r>
+        <w:rPr>
+          <w:color w:val="000000"/>
+          <w:sz w:val="27"/>
+          <w:szCs w:val="27"/>
+        </w:rPr>
+        <w:t xml:space="preserve"> </w:t>
+      </w:r>
+      <w:proofErr w:type="spellStart"/>
+      <w:r>
+        <w:rPr>
+          <w:color w:val="000000"/>
+          <w:sz w:val="27"/>
+          <w:szCs w:val="27"/>
+        </w:rPr>
+        <w:t>JQuery</w:t>
+      </w:r>
+      <w:proofErr w:type="spellEnd"/>
+      <w:r>
+        <w:rPr>
+          <w:color w:val="000000"/>
+          <w:sz w:val="27"/>
+          <w:szCs w:val="27"/>
+        </w:rPr>
+        <w:t xml:space="preserve"> </w:t>
+      </w:r>
+      <w:r>
+        <w:rPr>
+          <w:color w:val="000000"/>
+          <w:sz w:val="27"/>
+          <w:szCs w:val="27"/>
+        </w:rPr>
+        <w:t>til å vise og gjemme dokumentasjonen</w:t>
+      </w:r>
+      <w:r>
+        <w:rPr>
+          <w:color w:val="000000"/>
+          <w:sz w:val="27"/>
+          <w:szCs w:val="27"/>
+        </w:rPr>
+        <w:t>.</w:t>
+      </w:r>
     </w:p>
     <w:p>
       <w:pPr>
@@ -311,505 +435,6 @@
         </w:rPr>
         <w:t xml:space="preserve"> med både rader og kolonner.</w:t>
       </w:r>
-    </w:p>
-    <w:p>
-      <w:pPr>
-        <w:rPr>
-          <w:sz w:val="28"/>
-        </w:rPr>
-      </w:pPr>
-      <w:r>
-        <w:rPr>
-          <w:sz w:val="28"/>
-        </w:rPr>
-        <w:t xml:space="preserve">Hvorfor CSS </w:t>
-      </w:r>
-      <w:proofErr w:type="spellStart"/>
-      <w:r>
-        <w:rPr>
-          <w:sz w:val="28"/>
-        </w:rPr>
-        <w:t>Flexbox</w:t>
-      </w:r>
-      <w:proofErr w:type="spellEnd"/>
-      <w:r>
-        <w:rPr>
-          <w:sz w:val="28"/>
-        </w:rPr>
-        <w:t>:</w:t>
-      </w:r>
-    </w:p>
-    <w:p>
-      <w:pPr>
-        <w:rPr>
-          <w:sz w:val="28"/>
-        </w:rPr>
-      </w:pPr>
-      <w:r>
-        <w:rPr>
-          <w:sz w:val="28"/>
-        </w:rPr>
-        <w:t>Med tanke på at</w:t>
-      </w:r>
-      <w:r>
-        <w:rPr>
-          <w:sz w:val="28"/>
-        </w:rPr>
-        <w:t xml:space="preserve"> nettsiden har</w:t>
-      </w:r>
-      <w:r>
-        <w:rPr>
-          <w:sz w:val="28"/>
-        </w:rPr>
-        <w:t xml:space="preserve"> få,</w:t>
-      </w:r>
-      <w:r>
-        <w:rPr>
-          <w:sz w:val="28"/>
-        </w:rPr>
-        <w:t xml:space="preserve"> forskjellige elementer</w:t>
-      </w:r>
-      <w:r>
-        <w:rPr>
-          <w:sz w:val="28"/>
-        </w:rPr>
-        <w:t xml:space="preserve"> så var ikke behovet stort for å bruke Grid, og de kunne da bli plassert mer oversiktlig i en kolonne.</w:t>
-      </w:r>
-    </w:p>
-    <w:p>
-      <w:pPr>
-        <w:rPr>
-          <w:sz w:val="28"/>
-        </w:rPr>
-      </w:pPr>
-      <w:proofErr w:type="spellStart"/>
-      <w:r>
-        <w:rPr>
-          <w:sz w:val="28"/>
-        </w:rPr>
-        <w:t>jQuery</w:t>
-      </w:r>
-      <w:proofErr w:type="spellEnd"/>
-      <w:r>
-        <w:rPr>
-          <w:sz w:val="28"/>
-        </w:rPr>
-        <w:t>:</w:t>
-      </w:r>
-    </w:p>
-    <w:p>
-      <w:pPr>
-        <w:rPr>
-          <w:sz w:val="28"/>
-        </w:rPr>
-      </w:pPr>
-      <w:proofErr w:type="spellStart"/>
-      <w:r>
-        <w:rPr>
-          <w:sz w:val="28"/>
-        </w:rPr>
-        <w:t>jQuery</w:t>
-      </w:r>
-      <w:proofErr w:type="spellEnd"/>
-      <w:r>
-        <w:rPr>
-          <w:sz w:val="28"/>
-        </w:rPr>
-        <w:t xml:space="preserve"> er et Ja</w:t>
-      </w:r>
-      <w:r>
-        <w:rPr>
-          <w:sz w:val="28"/>
-        </w:rPr>
-        <w:t>vaScript bibliotek som gjør det mye lettere å traversere DOM-treet for en nettside og returnerer elementer som er spesifisert</w:t>
-      </w:r>
-      <w:r>
-        <w:rPr>
-          <w:sz w:val="28"/>
-        </w:rPr>
-        <w:t xml:space="preserve"> i søket. Det simplifiserer bl.a. HTML/DOM og CSS manipulering, HTML </w:t>
-      </w:r>
-      <w:proofErr w:type="spellStart"/>
-      <w:r>
-        <w:rPr>
-          <w:sz w:val="28"/>
-        </w:rPr>
-        <w:t>event</w:t>
-      </w:r>
-      <w:proofErr w:type="spellEnd"/>
-      <w:r>
-        <w:rPr>
-          <w:sz w:val="28"/>
-        </w:rPr>
-        <w:t xml:space="preserve"> metoder, effekter og animasjoner, og AJAX.</w:t>
-      </w:r>
-      <w:r>
-        <w:rPr>
-          <w:sz w:val="28"/>
-        </w:rPr>
-        <w:t xml:space="preserve"> </w:t>
-      </w:r>
-      <w:proofErr w:type="spellStart"/>
-      <w:r>
-        <w:rPr>
-          <w:sz w:val="28"/>
-        </w:rPr>
-        <w:t>jQuery</w:t>
-      </w:r>
-      <w:proofErr w:type="spellEnd"/>
-      <w:r>
-        <w:rPr>
-          <w:sz w:val="28"/>
-        </w:rPr>
-        <w:t xml:space="preserve"> gjør det lett for oss å gjemme/vise </w:t>
-      </w:r>
-      <w:r>
-        <w:rPr>
-          <w:sz w:val="28"/>
-        </w:rPr>
-        <w:lastRenderedPageBreak/>
-        <w:t xml:space="preserve">informasjon på nettsiden ved hjelp av brukerinteraksjon(knapper) og vi trenger heller ikke skrive </w:t>
-      </w:r>
-      <w:r>
-        <w:rPr>
-          <w:sz w:val="28"/>
-        </w:rPr>
-        <w:t>mange linjer</w:t>
-      </w:r>
-      <w:r>
-        <w:rPr>
-          <w:sz w:val="28"/>
-        </w:rPr>
-        <w:t xml:space="preserve"> kode for å få denne funksjonaliteten</w:t>
-      </w:r>
-      <w:r>
-        <w:rPr>
-          <w:sz w:val="28"/>
-        </w:rPr>
-        <w:t>.</w:t>
-      </w:r>
-    </w:p>
-    <w:p>
-      <w:pPr>
-        <w:rPr>
-          <w:sz w:val="28"/>
-        </w:rPr>
-      </w:pPr>
-      <w:r>
-        <w:rPr>
-          <w:sz w:val="28"/>
-        </w:rPr>
-        <w:t>Cross-</w:t>
-      </w:r>
-      <w:proofErr w:type="spellStart"/>
-      <w:r>
-        <w:rPr>
-          <w:sz w:val="28"/>
-        </w:rPr>
-        <w:t>browser</w:t>
-      </w:r>
-      <w:proofErr w:type="spellEnd"/>
-      <w:r>
-        <w:rPr>
-          <w:sz w:val="28"/>
-        </w:rPr>
-        <w:t xml:space="preserve"> t</w:t>
-      </w:r>
-      <w:r>
-        <w:rPr>
-          <w:sz w:val="28"/>
-        </w:rPr>
-        <w:t>esting:</w:t>
-      </w:r>
-    </w:p>
-    <w:p>
-      <w:pPr>
-        <w:rPr>
-          <w:sz w:val="28"/>
-        </w:rPr>
-      </w:pPr>
-      <w:r>
-        <w:rPr>
-          <w:sz w:val="28"/>
-        </w:rPr>
-        <w:t>Det er en metode f</w:t>
-      </w:r>
-      <w:r>
-        <w:rPr>
-          <w:sz w:val="28"/>
-        </w:rPr>
-        <w:t xml:space="preserve">or å kvalitetssikre nettsider på forskjellige </w:t>
-      </w:r>
-      <w:proofErr w:type="spellStart"/>
-      <w:r>
-        <w:rPr>
-          <w:sz w:val="28"/>
-        </w:rPr>
-        <w:t>browsere</w:t>
-      </w:r>
-      <w:proofErr w:type="spellEnd"/>
-      <w:r>
-        <w:rPr>
-          <w:sz w:val="28"/>
-        </w:rPr>
-        <w:t xml:space="preserve">, med tanke på at hver </w:t>
-      </w:r>
-      <w:proofErr w:type="spellStart"/>
-      <w:r>
-        <w:rPr>
-          <w:sz w:val="28"/>
-        </w:rPr>
-        <w:t>browser</w:t>
-      </w:r>
-      <w:proofErr w:type="spellEnd"/>
-      <w:r>
-        <w:rPr>
-          <w:sz w:val="28"/>
-        </w:rPr>
-        <w:t xml:space="preserve"> har forskjellige </w:t>
-      </w:r>
-      <w:proofErr w:type="spellStart"/>
-      <w:r>
-        <w:rPr>
-          <w:sz w:val="28"/>
-        </w:rPr>
-        <w:t>javascript</w:t>
-      </w:r>
-      <w:proofErr w:type="spellEnd"/>
-      <w:r>
-        <w:rPr>
-          <w:sz w:val="28"/>
-        </w:rPr>
-        <w:t xml:space="preserve"> </w:t>
-      </w:r>
-      <w:proofErr w:type="spellStart"/>
-      <w:r>
-        <w:rPr>
-          <w:sz w:val="28"/>
-        </w:rPr>
-        <w:t>engines</w:t>
-      </w:r>
-      <w:proofErr w:type="spellEnd"/>
-      <w:r>
-        <w:rPr>
-          <w:sz w:val="28"/>
-        </w:rPr>
-        <w:t xml:space="preserve"> og leser kode ulikt</w:t>
-      </w:r>
-      <w:r>
-        <w:rPr>
-          <w:sz w:val="28"/>
-        </w:rPr>
-        <w:t>.</w:t>
-      </w:r>
-    </w:p>
-    <w:p>
-      <w:pPr>
-        <w:rPr>
-          <w:sz w:val="28"/>
-        </w:rPr>
-      </w:pPr>
-      <w:r>
-        <w:rPr>
-          <w:sz w:val="28"/>
-        </w:rPr>
-        <w:t xml:space="preserve">Det gjøres ved å sjekke kompatibiliteten av nettsiden ved forskjellige </w:t>
-      </w:r>
-      <w:proofErr w:type="spellStart"/>
-      <w:r>
-        <w:rPr>
-          <w:sz w:val="28"/>
-        </w:rPr>
-        <w:t>browsere</w:t>
-      </w:r>
-      <w:proofErr w:type="spellEnd"/>
-      <w:r>
-        <w:rPr>
-          <w:sz w:val="28"/>
-        </w:rPr>
-        <w:t xml:space="preserve">, se etter </w:t>
-      </w:r>
-      <w:proofErr w:type="spellStart"/>
-      <w:r>
-        <w:rPr>
-          <w:sz w:val="28"/>
-        </w:rPr>
-        <w:t>bugs</w:t>
-      </w:r>
-      <w:proofErr w:type="spellEnd"/>
-      <w:r>
-        <w:rPr>
-          <w:sz w:val="28"/>
-        </w:rPr>
-        <w:t xml:space="preserve">, samt at det er populært å se på </w:t>
-      </w:r>
-      <w:proofErr w:type="spellStart"/>
-      <w:r>
-        <w:rPr>
-          <w:sz w:val="28"/>
-        </w:rPr>
-        <w:t>nettrafikken</w:t>
-      </w:r>
-      <w:proofErr w:type="spellEnd"/>
-      <w:r>
-        <w:rPr>
-          <w:sz w:val="28"/>
-        </w:rPr>
-        <w:t xml:space="preserve"> for å finne ut hvilke </w:t>
-      </w:r>
-      <w:proofErr w:type="spellStart"/>
-      <w:r>
-        <w:rPr>
-          <w:sz w:val="28"/>
-        </w:rPr>
-        <w:t>browsere</w:t>
-      </w:r>
-      <w:proofErr w:type="spellEnd"/>
-      <w:r>
-        <w:rPr>
-          <w:sz w:val="28"/>
-        </w:rPr>
-        <w:t xml:space="preserve"> som brukes mest og sette inn ressursene på testing der.</w:t>
-      </w:r>
-    </w:p>
-    <w:p>
-      <w:pPr>
-        <w:rPr>
-          <w:sz w:val="28"/>
-        </w:rPr>
-      </w:pPr>
-      <w:r>
-        <w:rPr>
-          <w:sz w:val="28"/>
-        </w:rPr>
-        <w:t>Akkurat nå fungerer siden likt i Google Chrome</w:t>
-      </w:r>
-      <w:r>
-        <w:rPr>
-          <w:sz w:val="28"/>
-        </w:rPr>
-        <w:t>,</w:t>
-      </w:r>
-      <w:r>
-        <w:rPr>
-          <w:sz w:val="28"/>
-        </w:rPr>
-        <w:t xml:space="preserve"> </w:t>
-      </w:r>
-      <w:proofErr w:type="spellStart"/>
-      <w:r>
-        <w:rPr>
-          <w:sz w:val="28"/>
-        </w:rPr>
-        <w:t>Internet</w:t>
-      </w:r>
-      <w:proofErr w:type="spellEnd"/>
-      <w:r>
-        <w:rPr>
-          <w:sz w:val="28"/>
-        </w:rPr>
-        <w:t xml:space="preserve"> Explorer</w:t>
-      </w:r>
-      <w:r>
-        <w:rPr>
-          <w:sz w:val="28"/>
-        </w:rPr>
-        <w:t xml:space="preserve"> og Microsoft Edge</w:t>
-      </w:r>
-      <w:r>
-        <w:rPr>
-          <w:sz w:val="28"/>
-        </w:rPr>
-        <w:t>.</w:t>
-      </w:r>
-    </w:p>
-    <w:p>
-      <w:pPr>
-        <w:rPr>
-          <w:sz w:val="28"/>
-        </w:rPr>
-      </w:pPr>
-      <w:r>
-        <w:rPr>
-          <w:sz w:val="28"/>
-        </w:rPr>
-        <w:t>Sentrale informasjonskilder:</w:t>
-      </w:r>
-    </w:p>
-    <w:p>
-      <w:pPr>
-        <w:rPr>
-          <w:sz w:val="28"/>
-        </w:rPr>
-      </w:pPr>
-      <w:r>
-        <w:rPr>
-          <w:sz w:val="28"/>
-        </w:rPr>
-        <w:t>Jeg har i</w:t>
-      </w:r>
-      <w:r>
-        <w:rPr>
-          <w:sz w:val="28"/>
-        </w:rPr>
-        <w:t xml:space="preserve"> dette prosjektet hovedsakelig brukt </w:t>
-      </w:r>
-      <w:proofErr w:type="spellStart"/>
-      <w:r>
-        <w:rPr>
-          <w:sz w:val="28"/>
-        </w:rPr>
-        <w:t>youtube</w:t>
-      </w:r>
-      <w:proofErr w:type="spellEnd"/>
-      <w:r>
-        <w:rPr>
-          <w:sz w:val="28"/>
-        </w:rPr>
-        <w:t xml:space="preserve">, w3school, </w:t>
-      </w:r>
-      <w:proofErr w:type="spellStart"/>
-      <w:r>
-        <w:rPr>
-          <w:sz w:val="28"/>
-        </w:rPr>
-        <w:t>mozilla</w:t>
-      </w:r>
-      <w:proofErr w:type="spellEnd"/>
-      <w:r>
-        <w:rPr>
-          <w:sz w:val="28"/>
-        </w:rPr>
-        <w:t xml:space="preserve"> </w:t>
-      </w:r>
-      <w:proofErr w:type="spellStart"/>
-      <w:r>
-        <w:rPr>
-          <w:sz w:val="28"/>
-        </w:rPr>
-        <w:t>developer</w:t>
-      </w:r>
-      <w:proofErr w:type="spellEnd"/>
-      <w:r>
-        <w:rPr>
-          <w:sz w:val="28"/>
-        </w:rPr>
-        <w:t xml:space="preserve"> </w:t>
-      </w:r>
-      <w:proofErr w:type="spellStart"/>
-      <w:r>
-        <w:rPr>
-          <w:sz w:val="28"/>
-        </w:rPr>
-        <w:t>network</w:t>
-      </w:r>
-      <w:proofErr w:type="spellEnd"/>
-      <w:r>
-        <w:rPr>
-          <w:sz w:val="28"/>
-        </w:rPr>
-        <w:t xml:space="preserve"> og wikipedia som de nettsidene jeg har brukt mest av.</w:t>
-      </w:r>
       <w:bookmarkStart w:id="0" w:name="_GoBack"/>
       <w:bookmarkEnd w:id="0"/>
     </w:p>
@@ -823,65 +448,561 @@
         <w:rPr>
           <w:sz w:val="28"/>
         </w:rPr>
-        <w:t>YouTube.com</w:t>
-      </w:r>
-    </w:p>
-    <w:p>
-      <w:pPr>
-        <w:rPr>
-          <w:sz w:val="28"/>
-          <w:lang w:val="en-US"/>
-        </w:rPr>
-      </w:pPr>
-      <w:r>
-        <w:rPr>
-          <w:sz w:val="28"/>
-          <w:lang w:val="en-US"/>
-        </w:rPr>
-        <w:t>W3school</w:t>
-      </w:r>
-    </w:p>
-    <w:p>
-      <w:pPr>
-        <w:rPr>
-          <w:sz w:val="28"/>
-          <w:lang w:val="en-US"/>
-        </w:rPr>
-      </w:pPr>
-      <w:r>
-        <w:rPr>
-          <w:sz w:val="28"/>
-          <w:lang w:val="en-US"/>
-        </w:rPr>
-        <w:t>Mozilla developer network</w:t>
-      </w:r>
-    </w:p>
-    <w:p>
-      <w:pPr>
-        <w:rPr>
-          <w:sz w:val="28"/>
-        </w:rPr>
-      </w:pPr>
-      <w:r>
-        <w:rPr>
-          <w:sz w:val="28"/>
-        </w:rPr>
-        <w:t>wikipedia</w:t>
-      </w:r>
-    </w:p>
-    <w:p>
-      <w:pPr>
-        <w:rPr>
-          <w:sz w:val="32"/>
-          <w:u w:val="single"/>
-        </w:rPr>
-      </w:pPr>
-      <w:r>
-        <w:rPr>
-          <w:sz w:val="32"/>
-          <w:u w:val="single"/>
-        </w:rPr>
-        <w:t>Kilder:</w:t>
+        <w:t xml:space="preserve">Hvorfor CSS </w:t>
+      </w:r>
+      <w:proofErr w:type="spellStart"/>
+      <w:r>
+        <w:rPr>
+          <w:sz w:val="28"/>
+        </w:rPr>
+        <w:t>Flexbox</w:t>
+      </w:r>
+      <w:proofErr w:type="spellEnd"/>
+      <w:r>
+        <w:rPr>
+          <w:sz w:val="28"/>
+        </w:rPr>
+        <w:t>:</w:t>
+      </w:r>
+    </w:p>
+    <w:p>
+      <w:pPr>
+        <w:rPr>
+          <w:sz w:val="28"/>
+        </w:rPr>
+      </w:pPr>
+      <w:r>
+        <w:rPr>
+          <w:sz w:val="28"/>
+        </w:rPr>
+        <w:t>Med tanke på at</w:t>
+      </w:r>
+      <w:r>
+        <w:rPr>
+          <w:sz w:val="28"/>
+        </w:rPr>
+        <w:t xml:space="preserve"> nettsiden har</w:t>
+      </w:r>
+      <w:r>
+        <w:rPr>
+          <w:sz w:val="28"/>
+        </w:rPr>
+        <w:t xml:space="preserve"> få,</w:t>
+      </w:r>
+      <w:r>
+        <w:rPr>
+          <w:sz w:val="28"/>
+        </w:rPr>
+        <w:t xml:space="preserve"> forskjellige elementer</w:t>
+      </w:r>
+      <w:r>
+        <w:rPr>
+          <w:sz w:val="28"/>
+        </w:rPr>
+        <w:t xml:space="preserve"> som ikke krever så stor kompleksitet,</w:t>
+      </w:r>
+      <w:r>
+        <w:rPr>
+          <w:sz w:val="28"/>
+        </w:rPr>
+        <w:t xml:space="preserve"> var ikke behovet stort for å bruke Grid, og de kunne da bli plassert </w:t>
+      </w:r>
+      <w:r>
+        <w:rPr>
+          <w:sz w:val="28"/>
+        </w:rPr>
+        <w:t>ved hjelp</w:t>
+      </w:r>
+      <w:r>
+        <w:rPr>
+          <w:sz w:val="28"/>
+        </w:rPr>
+        <w:t xml:space="preserve"> </w:t>
+      </w:r>
+      <w:r>
+        <w:rPr>
+          <w:sz w:val="28"/>
+        </w:rPr>
+        <w:t>av</w:t>
+      </w:r>
+      <w:r>
+        <w:rPr>
+          <w:sz w:val="28"/>
+        </w:rPr>
+        <w:t xml:space="preserve"> en kolonne.</w:t>
+      </w:r>
+    </w:p>
+    <w:p>
+      <w:pPr>
+        <w:rPr>
+          <w:sz w:val="28"/>
+        </w:rPr>
+      </w:pPr>
+      <w:proofErr w:type="spellStart"/>
+      <w:r>
+        <w:rPr>
+          <w:sz w:val="28"/>
+        </w:rPr>
+        <w:t>jQuery</w:t>
+      </w:r>
+      <w:proofErr w:type="spellEnd"/>
+      <w:r>
+        <w:rPr>
+          <w:sz w:val="28"/>
+        </w:rPr>
+        <w:t>:</w:t>
+      </w:r>
+    </w:p>
+    <w:p>
+      <w:pPr>
+        <w:rPr>
+          <w:sz w:val="28"/>
+        </w:rPr>
+      </w:pPr>
+      <w:proofErr w:type="spellStart"/>
+      <w:r>
+        <w:rPr>
+          <w:sz w:val="28"/>
+        </w:rPr>
+        <w:t>jQuery</w:t>
+      </w:r>
+      <w:proofErr w:type="spellEnd"/>
+      <w:r>
+        <w:rPr>
+          <w:sz w:val="28"/>
+        </w:rPr>
+        <w:t xml:space="preserve"> er et Ja</w:t>
+      </w:r>
+      <w:r>
+        <w:rPr>
+          <w:sz w:val="28"/>
+        </w:rPr>
+        <w:t>vaScript bibliotek som gjør det mye lettere å traversere DOM-treet for en nettside og returnerer elementer som er spesifisert</w:t>
+      </w:r>
+      <w:r>
+        <w:rPr>
+          <w:sz w:val="28"/>
+        </w:rPr>
+        <w:t xml:space="preserve"> i søket. Det simplifiserer bl.a. HTML/DOM og CSS manipulering, HTML </w:t>
+      </w:r>
+      <w:proofErr w:type="spellStart"/>
+      <w:r>
+        <w:rPr>
+          <w:sz w:val="28"/>
+        </w:rPr>
+        <w:t>event</w:t>
+      </w:r>
+      <w:proofErr w:type="spellEnd"/>
+      <w:r>
+        <w:rPr>
+          <w:sz w:val="28"/>
+        </w:rPr>
+        <w:t xml:space="preserve"> metoder, </w:t>
+      </w:r>
+      <w:r>
+        <w:rPr>
+          <w:sz w:val="28"/>
+        </w:rPr>
+        <w:lastRenderedPageBreak/>
+        <w:t>effekter og animasjoner, og AJAX.</w:t>
+      </w:r>
+      <w:r>
+        <w:rPr>
+          <w:sz w:val="28"/>
+        </w:rPr>
+        <w:t xml:space="preserve"> </w:t>
+      </w:r>
+      <w:proofErr w:type="spellStart"/>
+      <w:r>
+        <w:rPr>
+          <w:sz w:val="28"/>
+        </w:rPr>
+        <w:t>jQuery</w:t>
+      </w:r>
+      <w:proofErr w:type="spellEnd"/>
+      <w:r>
+        <w:rPr>
+          <w:sz w:val="28"/>
+        </w:rPr>
+        <w:t xml:space="preserve"> gjør det lett for oss å gjemme/vise informasjon på nettsiden ved hjelp av brukerinteraksjon(knapper) og vi trenger heller ikke skrive </w:t>
+      </w:r>
+      <w:r>
+        <w:rPr>
+          <w:sz w:val="28"/>
+        </w:rPr>
+        <w:t>mange linjer</w:t>
+      </w:r>
+      <w:r>
+        <w:rPr>
+          <w:sz w:val="28"/>
+        </w:rPr>
+        <w:t xml:space="preserve"> kode for å få denne funksjonaliteten</w:t>
+      </w:r>
+      <w:r>
+        <w:rPr>
+          <w:sz w:val="28"/>
+        </w:rPr>
+        <w:t>.</w:t>
+      </w:r>
+    </w:p>
+    <w:p>
+      <w:pPr>
+        <w:rPr>
+          <w:sz w:val="28"/>
+        </w:rPr>
+      </w:pPr>
+      <w:r>
+        <w:rPr>
+          <w:sz w:val="28"/>
+        </w:rPr>
+        <w:t>Cross-</w:t>
+      </w:r>
+      <w:proofErr w:type="spellStart"/>
+      <w:r>
+        <w:rPr>
+          <w:sz w:val="28"/>
+        </w:rPr>
+        <w:t>browser</w:t>
+      </w:r>
+      <w:proofErr w:type="spellEnd"/>
+      <w:r>
+        <w:rPr>
+          <w:sz w:val="28"/>
+        </w:rPr>
+        <w:t xml:space="preserve"> t</w:t>
+      </w:r>
+      <w:r>
+        <w:rPr>
+          <w:sz w:val="28"/>
+        </w:rPr>
+        <w:t>esting:</w:t>
+      </w:r>
+    </w:p>
+    <w:p>
+      <w:pPr>
+        <w:rPr>
+          <w:sz w:val="28"/>
+        </w:rPr>
+      </w:pPr>
+      <w:r>
+        <w:rPr>
+          <w:sz w:val="28"/>
+        </w:rPr>
+        <w:t>Det er en metode f</w:t>
+      </w:r>
+      <w:r>
+        <w:rPr>
+          <w:sz w:val="28"/>
+        </w:rPr>
+        <w:t xml:space="preserve">or å kvalitetssikre nettsider på forskjellige </w:t>
+      </w:r>
+      <w:proofErr w:type="spellStart"/>
+      <w:r>
+        <w:rPr>
+          <w:sz w:val="28"/>
+        </w:rPr>
+        <w:t>browsere</w:t>
+      </w:r>
+      <w:proofErr w:type="spellEnd"/>
+      <w:r>
+        <w:rPr>
+          <w:sz w:val="28"/>
+        </w:rPr>
+        <w:t xml:space="preserve">, med tanke på at hver </w:t>
+      </w:r>
+      <w:proofErr w:type="spellStart"/>
+      <w:r>
+        <w:rPr>
+          <w:sz w:val="28"/>
+        </w:rPr>
+        <w:t>browser</w:t>
+      </w:r>
+      <w:proofErr w:type="spellEnd"/>
+      <w:r>
+        <w:rPr>
+          <w:sz w:val="28"/>
+        </w:rPr>
+        <w:t xml:space="preserve"> har forskjellige </w:t>
+      </w:r>
+      <w:proofErr w:type="spellStart"/>
+      <w:r>
+        <w:rPr>
+          <w:sz w:val="28"/>
+        </w:rPr>
+        <w:t>javascript</w:t>
+      </w:r>
+      <w:proofErr w:type="spellEnd"/>
+      <w:r>
+        <w:rPr>
+          <w:sz w:val="28"/>
+        </w:rPr>
+        <w:t xml:space="preserve"> </w:t>
+      </w:r>
+      <w:proofErr w:type="spellStart"/>
+      <w:r>
+        <w:rPr>
+          <w:sz w:val="28"/>
+        </w:rPr>
+        <w:t>engines</w:t>
+      </w:r>
+      <w:proofErr w:type="spellEnd"/>
+      <w:r>
+        <w:rPr>
+          <w:sz w:val="28"/>
+        </w:rPr>
+        <w:t xml:space="preserve"> og leser kode ulikt</w:t>
+      </w:r>
+      <w:r>
+        <w:rPr>
+          <w:sz w:val="28"/>
+        </w:rPr>
+        <w:t>.</w:t>
+      </w:r>
+    </w:p>
+    <w:p>
+      <w:pPr>
+        <w:rPr>
+          <w:sz w:val="28"/>
+        </w:rPr>
+      </w:pPr>
+      <w:r>
+        <w:rPr>
+          <w:sz w:val="28"/>
+        </w:rPr>
+        <w:t xml:space="preserve">Det gjøres ved å sjekke kompatibiliteten av nettsiden ved forskjellige </w:t>
+      </w:r>
+      <w:proofErr w:type="spellStart"/>
+      <w:r>
+        <w:rPr>
+          <w:sz w:val="28"/>
+        </w:rPr>
+        <w:t>browsere</w:t>
+      </w:r>
+      <w:proofErr w:type="spellEnd"/>
+      <w:r>
+        <w:rPr>
+          <w:sz w:val="28"/>
+        </w:rPr>
+        <w:t xml:space="preserve">, se etter </w:t>
+      </w:r>
+      <w:proofErr w:type="spellStart"/>
+      <w:r>
+        <w:rPr>
+          <w:sz w:val="28"/>
+        </w:rPr>
+        <w:t>bugs</w:t>
+      </w:r>
+      <w:proofErr w:type="spellEnd"/>
+      <w:r>
+        <w:rPr>
+          <w:sz w:val="28"/>
+        </w:rPr>
+        <w:t xml:space="preserve">, samt at det er populært å se på </w:t>
+      </w:r>
+      <w:proofErr w:type="spellStart"/>
+      <w:r>
+        <w:rPr>
+          <w:sz w:val="28"/>
+        </w:rPr>
+        <w:t>nettrafikken</w:t>
+      </w:r>
+      <w:proofErr w:type="spellEnd"/>
+      <w:r>
+        <w:rPr>
+          <w:sz w:val="28"/>
+        </w:rPr>
+        <w:t xml:space="preserve"> for å finne ut hvilke </w:t>
+      </w:r>
+      <w:proofErr w:type="spellStart"/>
+      <w:r>
+        <w:rPr>
+          <w:sz w:val="28"/>
+        </w:rPr>
+        <w:t>browsere</w:t>
+      </w:r>
+      <w:proofErr w:type="spellEnd"/>
+      <w:r>
+        <w:rPr>
+          <w:sz w:val="28"/>
+        </w:rPr>
+        <w:t xml:space="preserve"> som brukes mest og sette inn ressursene på testing der.</w:t>
+      </w:r>
+    </w:p>
+    <w:p>
+      <w:pPr>
+        <w:rPr>
+          <w:sz w:val="28"/>
+        </w:rPr>
+      </w:pPr>
+      <w:r>
+        <w:rPr>
+          <w:sz w:val="28"/>
+        </w:rPr>
+        <w:t xml:space="preserve">Akkurat nå </w:t>
+      </w:r>
+      <w:r>
+        <w:rPr>
+          <w:sz w:val="28"/>
+        </w:rPr>
+        <w:t xml:space="preserve">er </w:t>
+      </w:r>
+      <w:proofErr w:type="spellStart"/>
+      <w:r>
+        <w:rPr>
+          <w:sz w:val="28"/>
+        </w:rPr>
+        <w:t>funksjonalitetet</w:t>
+      </w:r>
+      <w:proofErr w:type="spellEnd"/>
+      <w:r>
+        <w:rPr>
+          <w:sz w:val="28"/>
+        </w:rPr>
+        <w:t xml:space="preserve"> til</w:t>
+      </w:r>
+      <w:r>
+        <w:rPr>
+          <w:sz w:val="28"/>
+        </w:rPr>
+        <w:t xml:space="preserve"> </w:t>
+      </w:r>
+      <w:r>
+        <w:rPr>
+          <w:sz w:val="28"/>
+        </w:rPr>
+        <w:t>nett</w:t>
+      </w:r>
+      <w:r>
+        <w:rPr>
+          <w:sz w:val="28"/>
+        </w:rPr>
+        <w:t>siden likt i Google Chrome</w:t>
+      </w:r>
+      <w:r>
+        <w:rPr>
+          <w:sz w:val="28"/>
+        </w:rPr>
+        <w:t>,</w:t>
+      </w:r>
+      <w:r>
+        <w:rPr>
+          <w:sz w:val="28"/>
+        </w:rPr>
+        <w:t xml:space="preserve"> </w:t>
+      </w:r>
+      <w:proofErr w:type="spellStart"/>
+      <w:r>
+        <w:rPr>
+          <w:sz w:val="28"/>
+        </w:rPr>
+        <w:t>Internet</w:t>
+      </w:r>
+      <w:proofErr w:type="spellEnd"/>
+      <w:r>
+        <w:rPr>
+          <w:sz w:val="28"/>
+        </w:rPr>
+        <w:t xml:space="preserve"> Explorer</w:t>
+      </w:r>
+      <w:r>
+        <w:rPr>
+          <w:sz w:val="28"/>
+        </w:rPr>
+        <w:t xml:space="preserve"> og Microsoft Edge</w:t>
+      </w:r>
+      <w:r>
+        <w:rPr>
+          <w:sz w:val="28"/>
+        </w:rPr>
+        <w:t>.</w:t>
+      </w:r>
+    </w:p>
+    <w:p>
+      <w:pPr>
+        <w:rPr>
+          <w:sz w:val="28"/>
+        </w:rPr>
+      </w:pPr>
+      <w:r>
+        <w:rPr>
+          <w:sz w:val="28"/>
+        </w:rPr>
+        <w:t>Sentrale informasjonskilder:</w:t>
+      </w:r>
+    </w:p>
+    <w:p>
+      <w:pPr>
+        <w:rPr>
+          <w:sz w:val="28"/>
+        </w:rPr>
+      </w:pPr>
+      <w:r>
+        <w:rPr>
+          <w:sz w:val="28"/>
+        </w:rPr>
+        <w:t>Jeg har i</w:t>
+      </w:r>
+      <w:r>
+        <w:rPr>
+          <w:sz w:val="28"/>
+        </w:rPr>
+        <w:t xml:space="preserve"> dette prosjektet hovedsakelig brukt </w:t>
+      </w:r>
+      <w:proofErr w:type="spellStart"/>
+      <w:r>
+        <w:rPr>
+          <w:sz w:val="28"/>
+        </w:rPr>
+        <w:t>youtube</w:t>
+      </w:r>
+      <w:proofErr w:type="spellEnd"/>
+      <w:r>
+        <w:rPr>
+          <w:sz w:val="28"/>
+        </w:rPr>
+        <w:t xml:space="preserve">, w3school, </w:t>
+      </w:r>
+      <w:proofErr w:type="spellStart"/>
+      <w:r>
+        <w:rPr>
+          <w:sz w:val="28"/>
+        </w:rPr>
+        <w:t>mozilla</w:t>
+      </w:r>
+      <w:proofErr w:type="spellEnd"/>
+      <w:r>
+        <w:rPr>
+          <w:sz w:val="28"/>
+        </w:rPr>
+        <w:t xml:space="preserve"> </w:t>
+      </w:r>
+      <w:proofErr w:type="spellStart"/>
+      <w:r>
+        <w:rPr>
+          <w:sz w:val="28"/>
+        </w:rPr>
+        <w:t>developer</w:t>
+      </w:r>
+      <w:proofErr w:type="spellEnd"/>
+      <w:r>
+        <w:rPr>
+          <w:sz w:val="28"/>
+        </w:rPr>
+        <w:t xml:space="preserve"> </w:t>
+      </w:r>
+      <w:proofErr w:type="spellStart"/>
+      <w:r>
+        <w:rPr>
+          <w:sz w:val="28"/>
+        </w:rPr>
+        <w:t>network</w:t>
+      </w:r>
+      <w:proofErr w:type="spellEnd"/>
+      <w:r>
+        <w:rPr>
+          <w:sz w:val="28"/>
+        </w:rPr>
+        <w:t xml:space="preserve"> og wikipedia som de nettsidene jeg har brukt mest av.</w:t>
       </w:r>
     </w:p>
     <w:p>
@@ -896,15 +1017,15 @@
             <w:rStyle w:val="Hyperkobling"/>
             <w:sz w:val="28"/>
           </w:rPr>
-          <w:t>https://developer.mozilla.org/en-US/docs/Web/CSS/CSS_Grid_Layout/Relationship_of_Grid_Layout</w:t>
+          <w:t>https://www.w3schools.com/html/html5_canvas.asp</w:t>
         </w:r>
       </w:hyperlink>
     </w:p>
     <w:p>
       <w:pPr>
         <w:rPr>
-          <w:rStyle w:val="Hyperkobling"/>
-          <w:sz w:val="28"/>
+          <w:sz w:val="28"/>
+          <w:lang w:val="en-US"/>
         </w:rPr>
       </w:pPr>
       <w:hyperlink r:id="rId5" w:history="1">
@@ -912,8 +1033,9 @@
           <w:rPr>
             <w:rStyle w:val="Hyperkobling"/>
             <w:sz w:val="28"/>
+            <w:lang w:val="en-US"/>
           </w:rPr>
-          <w:t>https://www.youtube.com/watch?v=yR1gWxazlfA&amp;t=90s</w:t>
+          <w:t>https://www.youtube.com/playlist?list=PLkyEadCJGLm0tPLdUnRRZ3WQYH50TvzUQ</w:t>
         </w:r>
       </w:hyperlink>
     </w:p>
@@ -921,6 +1043,42 @@
       <w:pPr>
         <w:rPr>
           <w:sz w:val="28"/>
+          <w:lang w:val="en-US"/>
+        </w:rPr>
+      </w:pPr>
+    </w:p>
+    <w:p>
+      <w:pPr>
+        <w:rPr>
+          <w:sz w:val="32"/>
+          <w:u w:val="single"/>
+          <w:lang w:val="en-US"/>
+        </w:rPr>
+      </w:pPr>
+      <w:proofErr w:type="spellStart"/>
+      <w:r>
+        <w:rPr>
+          <w:sz w:val="32"/>
+          <w:u w:val="single"/>
+          <w:lang w:val="en-US"/>
+        </w:rPr>
+        <w:t>Kilder</w:t>
+      </w:r>
+      <w:proofErr w:type="spellEnd"/>
+      <w:r>
+        <w:rPr>
+          <w:sz w:val="32"/>
+          <w:u w:val="single"/>
+          <w:lang w:val="en-US"/>
+        </w:rPr>
+        <w:t>:</w:t>
+      </w:r>
+    </w:p>
+    <w:p>
+      <w:pPr>
+        <w:rPr>
+          <w:sz w:val="28"/>
+          <w:lang w:val="en-US"/>
         </w:rPr>
       </w:pPr>
       <w:hyperlink r:id="rId6" w:history="1">
@@ -928,15 +1086,18 @@
           <w:rPr>
             <w:rStyle w:val="Hyperkobling"/>
             <w:sz w:val="28"/>
+            <w:lang w:val="en-US"/>
           </w:rPr>
-          <w:t>https://crossbrowsertesting.com/blog/browsers/what-is-cross-browser-testing/</w:t>
+          <w:t>https://developer.mozilla.org/en-US/docs/Web/CSS/CSS_Grid_Layout/Relationship_of_Grid_Layout</w:t>
         </w:r>
       </w:hyperlink>
     </w:p>
     <w:p>
       <w:pPr>
         <w:rPr>
-          <w:sz w:val="28"/>
+          <w:rStyle w:val="Hyperkobling"/>
+          <w:sz w:val="28"/>
+          <w:lang w:val="en-US"/>
         </w:rPr>
       </w:pPr>
       <w:hyperlink r:id="rId7" w:history="1">
@@ -944,8 +1105,9 @@
           <w:rPr>
             <w:rStyle w:val="Hyperkobling"/>
             <w:sz w:val="28"/>
+            <w:lang w:val="en-US"/>
           </w:rPr>
-          <w:t>https://www.html5canvastutorials.com/advanced/html5-canvas-mouse-coordinates/</w:t>
+          <w:t>https://www.youtube.com/watch?v=yR1gWxazlfA&amp;t=90s</w:t>
         </w:r>
       </w:hyperlink>
     </w:p>
@@ -953,6 +1115,7 @@
       <w:pPr>
         <w:rPr>
           <w:sz w:val="28"/>
+          <w:lang w:val="en-US"/>
         </w:rPr>
       </w:pPr>
       <w:hyperlink r:id="rId8" w:history="1">
@@ -960,8 +1123,9 @@
           <w:rPr>
             <w:rStyle w:val="Hyperkobling"/>
             <w:sz w:val="28"/>
+            <w:lang w:val="en-US"/>
           </w:rPr>
-          <w:t>https://en.wikipedia.org/wiki/Scalable_Vector_Graphics</w:t>
+          <w:t>https://crossbrowsertesting.com/blog/browsers/what-is-cross-browser-testing/</w:t>
         </w:r>
       </w:hyperlink>
     </w:p>
@@ -969,6 +1133,7 @@
       <w:pPr>
         <w:rPr>
           <w:sz w:val="28"/>
+          <w:lang w:val="en-US"/>
         </w:rPr>
       </w:pPr>
       <w:hyperlink r:id="rId9" w:history="1">
@@ -976,6 +1141,43 @@
           <w:rPr>
             <w:rStyle w:val="Hyperkobling"/>
             <w:sz w:val="28"/>
+            <w:lang w:val="en-US"/>
+          </w:rPr>
+          <w:t>https://www.html5canvastutorials.com/advanced/html5-canvas-mouse-coordinates/</w:t>
+        </w:r>
+      </w:hyperlink>
+    </w:p>
+    <w:p>
+      <w:pPr>
+        <w:rPr>
+          <w:sz w:val="28"/>
+          <w:lang w:val="en-US"/>
+        </w:rPr>
+      </w:pPr>
+      <w:hyperlink r:id="rId10" w:history="1">
+        <w:r>
+          <w:rPr>
+            <w:rStyle w:val="Hyperkobling"/>
+            <w:sz w:val="28"/>
+            <w:lang w:val="en-US"/>
+          </w:rPr>
+          <w:t>https://en.wikipedia.org/wiki/Scalable_Vector_Graphics</w:t>
+        </w:r>
+      </w:hyperlink>
+    </w:p>
+    <w:p>
+      <w:pPr>
+        <w:rPr>
+          <w:sz w:val="28"/>
+          <w:lang w:val="en-US"/>
+        </w:rPr>
+      </w:pPr>
+      <w:hyperlink r:id="rId11" w:history="1">
+        <w:r>
+          <w:rPr>
+            <w:rStyle w:val="Hyperkobling"/>
+            <w:sz w:val="28"/>
+            <w:lang w:val="en-US"/>
           </w:rPr>
           <w:t>https://en.wikipedia.org/wiki/Canvas_element</w:t>
         </w:r>
@@ -985,20 +1187,41 @@
       <w:pPr>
         <w:rPr>
           <w:sz w:val="28"/>
-        </w:rPr>
-      </w:pPr>
-    </w:p>
-    <w:p>
-      <w:pPr>
-        <w:rPr>
-          <w:sz w:val="28"/>
-        </w:rPr>
-      </w:pPr>
-    </w:p>
-    <w:p>
-      <w:pPr>
-        <w:rPr>
-          <w:sz w:val="28"/>
+          <w:lang w:val="en-US"/>
+        </w:rPr>
+      </w:pPr>
+      <w:hyperlink r:id="rId12" w:history="1">
+        <w:r>
+          <w:rPr>
+            <w:rStyle w:val="Hyperkobling"/>
+            <w:sz w:val="28"/>
+            <w:lang w:val="en-US"/>
+          </w:rPr>
+          <w:t>https://www.w3schools.com/jquery/eff_toggle.asp</w:t>
+        </w:r>
+      </w:hyperlink>
+    </w:p>
+    <w:p>
+      <w:pPr>
+        <w:rPr>
+          <w:sz w:val="28"/>
+          <w:lang w:val="en-US"/>
+        </w:rPr>
+      </w:pPr>
+    </w:p>
+    <w:p>
+      <w:pPr>
+        <w:rPr>
+          <w:sz w:val="28"/>
+          <w:lang w:val="en-US"/>
+        </w:rPr>
+      </w:pPr>
+    </w:p>
+    <w:p>
+      <w:pPr>
+        <w:rPr>
+          <w:sz w:val="28"/>
+          <w:lang w:val="en-US"/>
         </w:rPr>
       </w:pPr>
     </w:p>

</xml_diff>